<commit_message>
Fix: typo in Project 1
</commit_message>
<xml_diff>
--- a/Project1/Project1.docx
+++ b/Project1/Project1.docx
@@ -90,14 +90,7 @@
           <w:rFonts w:ascii="Times New Roman" w:hAnsi="Times New Roman" w:cs="Times New Roman"/>
           <w:color w:val="404040" w:themeColor="text1" w:themeTint="BF"/>
         </w:rPr>
-        <w:t xml:space="preserve"> </w:t>
-      </w:r>
-      <w:r>
-        <w:rPr>
-          <w:rFonts w:ascii="Times New Roman" w:hAnsi="Times New Roman" w:cs="Times New Roman"/>
-          <w:color w:val="404040" w:themeColor="text1" w:themeTint="BF"/>
-        </w:rPr>
-        <w:t xml:space="preserve">SELECT * FROM </w:t>
+        <w:t xml:space="preserve"> SELECT * FROM </w:t>
       </w:r>
       <w:proofErr w:type="spellStart"/>
       <w:r>
@@ -141,13 +134,7 @@
       </w:r>
       <w:proofErr w:type="spellEnd"/>
     </w:p>
-    <w:p>
-      <w:pPr>
-        <w:rPr>
-          <w:rFonts w:hint="eastAsia"/>
-        </w:rPr>
-      </w:pPr>
-    </w:p>
+    <w:p/>
     <w:p>
       <w:pPr>
         <w:ind w:firstLineChars="50" w:firstLine="105"/>
@@ -162,7 +149,18 @@
         <w:t>C</w:t>
       </w:r>
       <w:r>
-        <w:t>SV file to Excel. I calculated the 5-day moving average using AVERAGE function for each year.</w:t>
+        <w:t>SV file to Excel. I calculated the 5-</w:t>
+      </w:r>
+      <w:r>
+        <w:t>year</w:t>
+      </w:r>
+      <w:bookmarkStart w:id="0" w:name="_GoBack"/>
+      <w:bookmarkEnd w:id="0"/>
+      <w:r>
+        <w:t xml:space="preserve"> moving average using AVERAGE function for each year.</w:t>
+      </w:r>
+      <w:r>
+        <w:t xml:space="preserve"> </w:t>
       </w:r>
     </w:p>
     <w:p>
@@ -218,13 +216,7 @@
         </w:drawing>
       </w:r>
     </w:p>
-    <w:p>
-      <w:pPr>
-        <w:rPr>
-          <w:rFonts w:hint="eastAsia"/>
-        </w:rPr>
-      </w:pPr>
-    </w:p>
+    <w:p/>
     <w:p>
       <w:pPr>
         <w:pStyle w:val="a3"/>
@@ -234,7 +226,6 @@
         </w:numPr>
         <w:ind w:leftChars="0"/>
         <w:rPr>
-          <w:rFonts w:hint="eastAsia"/>
           <w:sz w:val="36"/>
           <w:szCs w:val="44"/>
         </w:rPr>
@@ -265,13 +256,7 @@
         <w:ind w:leftChars="0"/>
       </w:pPr>
       <w:r>
-        <w:t>A</w:t>
-      </w:r>
-      <w:r>
-        <w:t>fter around 1900</w:t>
-      </w:r>
-      <w:r>
-        <w:t>, the temperature</w:t>
+        <w:t>After around 1900, the temperature</w:t>
       </w:r>
       <w:r>
         <w:t xml:space="preserve"> </w:t>
@@ -286,13 +271,7 @@
         <w:t xml:space="preserve"> been increasing</w:t>
       </w:r>
       <w:r>
-        <w:t xml:space="preserve"> i</w:t>
-      </w:r>
-      <w:r>
-        <w:t>n both</w:t>
-      </w:r>
-      <w:r>
-        <w:t xml:space="preserve"> data.</w:t>
+        <w:t xml:space="preserve"> in both data.</w:t>
       </w:r>
     </w:p>
     <w:p>
@@ -303,24 +282,9 @@
           <w:numId w:val="2"/>
         </w:numPr>
         <w:ind w:leftChars="0"/>
-        <w:rPr>
-          <w:rFonts w:hint="eastAsia"/>
-        </w:rPr>
       </w:pPr>
       <w:r>
-        <w:t>Before</w:t>
-      </w:r>
-      <w:r>
-        <w:t xml:space="preserve"> around 1900,</w:t>
-      </w:r>
-      <w:r>
-        <w:t xml:space="preserve"> the temperature</w:t>
-      </w:r>
-      <w:r>
-        <w:t xml:space="preserve"> ha</w:t>
-      </w:r>
-      <w:r>
-        <w:t xml:space="preserve">d macroscopically </w:t>
+        <w:t xml:space="preserve">Before around 1900, the temperature had macroscopically </w:t>
       </w:r>
       <w:r>
         <w:t xml:space="preserve">almost </w:t>
@@ -359,12 +323,7 @@
       <w:pPr>
         <w:pStyle w:val="a3"/>
         <w:ind w:leftChars="0" w:left="720"/>
-        <w:rPr>
-          <w:rFonts w:hint="eastAsia"/>
-        </w:rPr>
       </w:pPr>
-      <w:bookmarkStart w:id="0" w:name="_GoBack"/>
-      <w:bookmarkEnd w:id="0"/>
     </w:p>
     <w:sectPr>
       <w:pgSz w:w="11900" w:h="16840"/>

</xml_diff>